<commit_message>
'commit for new post'
</commit_message>
<xml_diff>
--- a/src/main/extras/angularjs.docx
+++ b/src/main/extras/angularjs.docx
@@ -3553,20 +3553,26 @@
         </w:rPr>
       </w:pPr>
       <w:r>
-        <w:rPr/>
-      </w:r>
-    </w:p>
-    <w:p>
-      <w:pPr>
-        <w:pStyle w:val="Normal"/>
-        <w:rPr>
-          <w:b w:val="false"/>
-          <w:b w:val="false"/>
-          <w:bCs w:val="false"/>
-        </w:rPr>
-      </w:pPr>
-      <w:r>
-        <w:rPr/>
+        <w:rPr>
+          <w:b w:val="false"/>
+          <w:bCs w:val="false"/>
+        </w:rPr>
+      </w:r>
+    </w:p>
+    <w:p>
+      <w:pPr>
+        <w:pStyle w:val="Normal"/>
+        <w:rPr>
+          <w:b w:val="false"/>
+          <w:b w:val="false"/>
+          <w:bCs w:val="false"/>
+        </w:rPr>
+      </w:pPr>
+      <w:r>
+        <w:rPr>
+          <w:b w:val="false"/>
+          <w:bCs w:val="false"/>
+        </w:rPr>
       </w:r>
     </w:p>
     <w:p>
@@ -3593,14 +3599,8 @@
       </w:pPr>
       <w:r>
         <w:rPr>
-          <w:rFonts w:ascii="Titillium;Arial;sans-serif" w:hAnsi="Titillium;Arial;sans-serif"/>
-          <w:b w:val="false"/>
-          <w:i w:val="false"/>
-          <w:caps w:val="false"/>
-          <w:smallCaps w:val="false"/>
-          <w:color w:val="666666"/>
-          <w:spacing w:val="0"/>
-          <w:sz w:val="36"/>
+          <w:b w:val="false"/>
+          <w:bCs w:val="false"/>
         </w:rPr>
       </w:r>
     </w:p>
@@ -3612,6 +3612,7 @@
           <w:b w:val="false"/>
           <w:b w:val="false"/>
           <w:bCs w:val="false"/>
+          <w:i w:val="false"/>
           <w:i w:val="false"/>
           <w:caps w:val="false"/>
           <w:smallCaps w:val="false"/>
@@ -3648,6 +3649,7 @@
           <w:b w:val="false"/>
           <w:bCs w:val="false"/>
           <w:i w:val="false"/>
+          <w:i w:val="false"/>
           <w:caps w:val="false"/>
           <w:smallCaps w:val="false"/>
           <w:color w:val="00000A"/>
@@ -3682,6 +3684,7 @@
           <w:b w:val="false"/>
           <w:bCs w:val="false"/>
           <w:i w:val="false"/>
+          <w:i w:val="false"/>
           <w:caps w:val="false"/>
           <w:smallCaps w:val="false"/>
           <w:color w:val="00000A"/>
@@ -3717,6 +3720,7 @@
           <w:b w:val="false"/>
           <w:bCs w:val="false"/>
           <w:i w:val="false"/>
+          <w:i w:val="false"/>
           <w:caps w:val="false"/>
           <w:smallCaps w:val="false"/>
           <w:color w:val="00000A"/>
@@ -3752,6 +3756,7 @@
           <w:b w:val="false"/>
           <w:bCs w:val="false"/>
           <w:i w:val="false"/>
+          <w:i w:val="false"/>
           <w:caps w:val="false"/>
           <w:smallCaps w:val="false"/>
           <w:color w:val="00000A"/>
@@ -3788,6 +3793,7 @@
           <w:b w:val="false"/>
           <w:bCs w:val="false"/>
           <w:i w:val="false"/>
+          <w:i w:val="false"/>
           <w:caps w:val="false"/>
           <w:smallCaps w:val="false"/>
           <w:color w:val="00000A"/>
@@ -3824,6 +3830,7 @@
           <w:b w:val="false"/>
           <w:bCs w:val="false"/>
           <w:i w:val="false"/>
+          <w:i w:val="false"/>
           <w:caps w:val="false"/>
           <w:smallCaps w:val="false"/>
           <w:color w:val="00000A"/>
@@ -3860,6 +3867,7 @@
           <w:b w:val="false"/>
           <w:bCs w:val="false"/>
           <w:i w:val="false"/>
+          <w:i w:val="false"/>
           <w:caps w:val="false"/>
           <w:smallCaps w:val="false"/>
           <w:color w:val="00000A"/>
@@ -3896,6 +3904,7 @@
           <w:b w:val="false"/>
           <w:bCs w:val="false"/>
           <w:i w:val="false"/>
+          <w:i w:val="false"/>
           <w:caps w:val="false"/>
           <w:smallCaps w:val="false"/>
           <w:color w:val="00000A"/>
@@ -3932,6 +3941,7 @@
           <w:b w:val="false"/>
           <w:bCs w:val="false"/>
           <w:i w:val="false"/>
+          <w:i w:val="false"/>
           <w:caps w:val="false"/>
           <w:smallCaps w:val="false"/>
           <w:color w:val="00000A"/>
@@ -3967,6 +3977,7 @@
           <w:b w:val="false"/>
           <w:bCs w:val="false"/>
           <w:i w:val="false"/>
+          <w:i w:val="false"/>
           <w:caps w:val="false"/>
           <w:smallCaps w:val="false"/>
           <w:color w:val="00000A"/>
@@ -4002,6 +4013,7 @@
           <w:b w:val="false"/>
           <w:bCs w:val="false"/>
           <w:i w:val="false"/>
+          <w:i w:val="false"/>
           <w:caps w:val="false"/>
           <w:smallCaps w:val="false"/>
           <w:color w:val="00000A"/>
@@ -4036,6 +4048,7 @@
           <w:b w:val="false"/>
           <w:bCs w:val="false"/>
           <w:i w:val="false"/>
+          <w:i w:val="false"/>
           <w:caps w:val="false"/>
           <w:smallCaps w:val="false"/>
           <w:color w:val="00000A"/>
@@ -4071,6 +4084,7 @@
           <w:b w:val="false"/>
           <w:bCs w:val="false"/>
           <w:i w:val="false"/>
+          <w:i w:val="false"/>
           <w:caps w:val="false"/>
           <w:smallCaps w:val="false"/>
           <w:color w:val="00000A"/>
@@ -4106,6 +4120,7 @@
           <w:b w:val="false"/>
           <w:bCs w:val="false"/>
           <w:i w:val="false"/>
+          <w:i w:val="false"/>
           <w:caps w:val="false"/>
           <w:smallCaps w:val="false"/>
           <w:color w:val="00000A"/>
@@ -4141,6 +4156,7 @@
           <w:b/>
           <w:bCs/>
           <w:i w:val="false"/>
+          <w:i w:val="false"/>
           <w:caps w:val="false"/>
           <w:smallCaps w:val="false"/>
           <w:color w:val="00000A"/>
@@ -4176,6 +4192,7 @@
           <w:b w:val="false"/>
           <w:bCs w:val="false"/>
           <w:i w:val="false"/>
+          <w:i w:val="false"/>
           <w:caps w:val="false"/>
           <w:smallCaps w:val="false"/>
           <w:color w:val="00000A"/>
@@ -4211,6 +4228,7 @@
           <w:b w:val="false"/>
           <w:bCs w:val="false"/>
           <w:i w:val="false"/>
+          <w:i w:val="false"/>
           <w:caps w:val="false"/>
           <w:smallCaps w:val="false"/>
           <w:color w:val="00000A"/>
@@ -4262,6 +4280,7 @@
           <w:b w:val="false"/>
           <w:bCs w:val="false"/>
           <w:i w:val="false"/>
+          <w:i w:val="false"/>
           <w:caps w:val="false"/>
           <w:smallCaps w:val="false"/>
           <w:color w:val="00000A"/>
@@ -4313,6 +4332,7 @@
           <w:b w:val="false"/>
           <w:bCs w:val="false"/>
           <w:i w:val="false"/>
+          <w:i w:val="false"/>
           <w:caps w:val="false"/>
           <w:smallCaps w:val="false"/>
           <w:color w:val="00000A"/>
@@ -4348,6 +4368,7 @@
           <w:b w:val="false"/>
           <w:bCs w:val="false"/>
           <w:i w:val="false"/>
+          <w:i w:val="false"/>
           <w:caps w:val="false"/>
           <w:smallCaps w:val="false"/>
           <w:color w:val="00000A"/>
@@ -4383,6 +4404,7 @@
           <w:b w:val="false"/>
           <w:bCs w:val="false"/>
           <w:i w:val="false"/>
+          <w:i w:val="false"/>
           <w:caps w:val="false"/>
           <w:smallCaps w:val="false"/>
           <w:color w:val="00000A"/>
@@ -4417,6 +4439,7 @@
           <w:b w:val="false"/>
           <w:bCs w:val="false"/>
           <w:i w:val="false"/>
+          <w:i w:val="false"/>
           <w:caps w:val="false"/>
           <w:smallCaps w:val="false"/>
           <w:color w:val="00000A"/>
@@ -4452,6 +4475,7 @@
           <w:b w:val="false"/>
           <w:bCs w:val="false"/>
           <w:i w:val="false"/>
+          <w:i w:val="false"/>
           <w:caps w:val="false"/>
           <w:smallCaps w:val="false"/>
           <w:color w:val="00000A"/>
@@ -4482,19 +4506,14 @@
         <w:pStyle w:val="TextBody"/>
         <w:rPr>
           <w:b w:val="false"/>
-          <w:bCs w:val="false"/>
-        </w:rPr>
-      </w:pPr>
-      <w:r>
-        <w:rPr>
-          <w:rFonts w:ascii="Titillium;Arial;sans-serif" w:hAnsi="Titillium;Arial;sans-serif"/>
-          <w:b w:val="false"/>
-          <w:i w:val="false"/>
-          <w:caps w:val="false"/>
-          <w:smallCaps w:val="false"/>
-          <w:color w:val="666666"/>
-          <w:spacing w:val="0"/>
-          <w:sz w:val="36"/>
+          <w:b w:val="false"/>
+          <w:bCs w:val="false"/>
+        </w:rPr>
+      </w:pPr>
+      <w:r>
+        <w:rPr>
+          <w:b w:val="false"/>
+          <w:bCs w:val="false"/>
         </w:rPr>
       </w:r>
     </w:p>
@@ -5741,6 +5760,195 @@
       <w:rFonts w:cs="OpenSymbol"/>
     </w:rPr>
   </w:style>
+  <w:style w:type="character" w:styleId="ListLabel82">
+    <w:name w:val="ListLabel 82"/>
+    <w:qFormat/>
+    <w:rPr>
+      <w:rFonts w:cs="OpenSymbol"/>
+    </w:rPr>
+  </w:style>
+  <w:style w:type="character" w:styleId="ListLabel83">
+    <w:name w:val="ListLabel 83"/>
+    <w:qFormat/>
+    <w:rPr>
+      <w:rFonts w:cs="OpenSymbol"/>
+    </w:rPr>
+  </w:style>
+  <w:style w:type="character" w:styleId="ListLabel84">
+    <w:name w:val="ListLabel 84"/>
+    <w:qFormat/>
+    <w:rPr>
+      <w:rFonts w:cs="OpenSymbol"/>
+    </w:rPr>
+  </w:style>
+  <w:style w:type="character" w:styleId="ListLabel85">
+    <w:name w:val="ListLabel 85"/>
+    <w:qFormat/>
+    <w:rPr>
+      <w:rFonts w:cs="OpenSymbol"/>
+    </w:rPr>
+  </w:style>
+  <w:style w:type="character" w:styleId="ListLabel86">
+    <w:name w:val="ListLabel 86"/>
+    <w:qFormat/>
+    <w:rPr>
+      <w:rFonts w:cs="OpenSymbol"/>
+    </w:rPr>
+  </w:style>
+  <w:style w:type="character" w:styleId="ListLabel87">
+    <w:name w:val="ListLabel 87"/>
+    <w:qFormat/>
+    <w:rPr>
+      <w:rFonts w:cs="OpenSymbol"/>
+    </w:rPr>
+  </w:style>
+  <w:style w:type="character" w:styleId="ListLabel88">
+    <w:name w:val="ListLabel 88"/>
+    <w:qFormat/>
+    <w:rPr>
+      <w:rFonts w:cs="OpenSymbol"/>
+    </w:rPr>
+  </w:style>
+  <w:style w:type="character" w:styleId="ListLabel89">
+    <w:name w:val="ListLabel 89"/>
+    <w:qFormat/>
+    <w:rPr>
+      <w:rFonts w:cs="OpenSymbol"/>
+    </w:rPr>
+  </w:style>
+  <w:style w:type="character" w:styleId="ListLabel90">
+    <w:name w:val="ListLabel 90"/>
+    <w:qFormat/>
+    <w:rPr>
+      <w:rFonts w:cs="OpenSymbol"/>
+    </w:rPr>
+  </w:style>
+  <w:style w:type="character" w:styleId="ListLabel91">
+    <w:name w:val="ListLabel 91"/>
+    <w:qFormat/>
+    <w:rPr>
+      <w:rFonts w:cs="OpenSymbol"/>
+    </w:rPr>
+  </w:style>
+  <w:style w:type="character" w:styleId="ListLabel92">
+    <w:name w:val="ListLabel 92"/>
+    <w:qFormat/>
+    <w:rPr>
+      <w:rFonts w:cs="OpenSymbol"/>
+    </w:rPr>
+  </w:style>
+  <w:style w:type="character" w:styleId="ListLabel93">
+    <w:name w:val="ListLabel 93"/>
+    <w:qFormat/>
+    <w:rPr>
+      <w:rFonts w:cs="OpenSymbol"/>
+    </w:rPr>
+  </w:style>
+  <w:style w:type="character" w:styleId="ListLabel94">
+    <w:name w:val="ListLabel 94"/>
+    <w:qFormat/>
+    <w:rPr>
+      <w:rFonts w:cs="OpenSymbol"/>
+    </w:rPr>
+  </w:style>
+  <w:style w:type="character" w:styleId="ListLabel95">
+    <w:name w:val="ListLabel 95"/>
+    <w:qFormat/>
+    <w:rPr>
+      <w:rFonts w:cs="OpenSymbol"/>
+    </w:rPr>
+  </w:style>
+  <w:style w:type="character" w:styleId="ListLabel96">
+    <w:name w:val="ListLabel 96"/>
+    <w:qFormat/>
+    <w:rPr>
+      <w:rFonts w:cs="OpenSymbol"/>
+    </w:rPr>
+  </w:style>
+  <w:style w:type="character" w:styleId="ListLabel97">
+    <w:name w:val="ListLabel 97"/>
+    <w:qFormat/>
+    <w:rPr>
+      <w:rFonts w:cs="OpenSymbol"/>
+    </w:rPr>
+  </w:style>
+  <w:style w:type="character" w:styleId="ListLabel98">
+    <w:name w:val="ListLabel 98"/>
+    <w:qFormat/>
+    <w:rPr>
+      <w:rFonts w:cs="OpenSymbol"/>
+    </w:rPr>
+  </w:style>
+  <w:style w:type="character" w:styleId="ListLabel99">
+    <w:name w:val="ListLabel 99"/>
+    <w:qFormat/>
+    <w:rPr>
+      <w:rFonts w:cs="OpenSymbol"/>
+    </w:rPr>
+  </w:style>
+  <w:style w:type="character" w:styleId="ListLabel100">
+    <w:name w:val="ListLabel 100"/>
+    <w:qFormat/>
+    <w:rPr>
+      <w:rFonts w:cs="OpenSymbol"/>
+    </w:rPr>
+  </w:style>
+  <w:style w:type="character" w:styleId="ListLabel101">
+    <w:name w:val="ListLabel 101"/>
+    <w:qFormat/>
+    <w:rPr>
+      <w:rFonts w:cs="OpenSymbol"/>
+    </w:rPr>
+  </w:style>
+  <w:style w:type="character" w:styleId="ListLabel102">
+    <w:name w:val="ListLabel 102"/>
+    <w:qFormat/>
+    <w:rPr>
+      <w:rFonts w:cs="OpenSymbol"/>
+    </w:rPr>
+  </w:style>
+  <w:style w:type="character" w:styleId="ListLabel103">
+    <w:name w:val="ListLabel 103"/>
+    <w:qFormat/>
+    <w:rPr>
+      <w:rFonts w:cs="OpenSymbol"/>
+    </w:rPr>
+  </w:style>
+  <w:style w:type="character" w:styleId="ListLabel104">
+    <w:name w:val="ListLabel 104"/>
+    <w:qFormat/>
+    <w:rPr>
+      <w:rFonts w:cs="OpenSymbol"/>
+    </w:rPr>
+  </w:style>
+  <w:style w:type="character" w:styleId="ListLabel105">
+    <w:name w:val="ListLabel 105"/>
+    <w:qFormat/>
+    <w:rPr>
+      <w:rFonts w:cs="OpenSymbol"/>
+    </w:rPr>
+  </w:style>
+  <w:style w:type="character" w:styleId="ListLabel106">
+    <w:name w:val="ListLabel 106"/>
+    <w:qFormat/>
+    <w:rPr>
+      <w:rFonts w:cs="OpenSymbol"/>
+    </w:rPr>
+  </w:style>
+  <w:style w:type="character" w:styleId="ListLabel107">
+    <w:name w:val="ListLabel 107"/>
+    <w:qFormat/>
+    <w:rPr>
+      <w:rFonts w:cs="OpenSymbol"/>
+    </w:rPr>
+  </w:style>
+  <w:style w:type="character" w:styleId="ListLabel108">
+    <w:name w:val="ListLabel 108"/>
+    <w:qFormat/>
+    <w:rPr>
+      <w:rFonts w:cs="OpenSymbol"/>
+    </w:rPr>
+  </w:style>
   <w:style w:type="paragraph" w:styleId="Heading">
     <w:name w:val="Heading"/>
     <w:basedOn w:val="Normal"/>

</xml_diff>

<commit_message>
"added angular animate dialog boxes"
</commit_message>
<xml_diff>
--- a/src/main/extras/angularjs.docx
+++ b/src/main/extras/angularjs.docx
@@ -4433,12 +4433,13 @@
     <w:p>
       <w:pPr>
         <w:pStyle w:val="TextBody"/>
-        <w:rPr>
-          <w:rFonts w:ascii="Liberation Serif" w:hAnsi="Liberation Serif" w:eastAsia="Noto Sans CJK SC Regular" w:cs="Lohit Devanagari"/>
-          <w:b w:val="false"/>
-          <w:b w:val="false"/>
-          <w:bCs w:val="false"/>
-          <w:i w:val="false"/>
+        <w:rPr/>
+      </w:pPr>
+      <w:r>
+        <w:rPr>
+          <w:rFonts w:eastAsia="Noto Sans CJK SC Regular" w:cs="Lohit Devanagari"/>
+          <w:b w:val="false"/>
+          <w:bCs w:val="false"/>
           <w:i w:val="false"/>
           <w:caps w:val="false"/>
           <w:smallCaps w:val="false"/>
@@ -4448,12 +4449,18 @@
           <w:szCs w:val="24"/>
           <w:lang w:val="en-IN" w:eastAsia="zh-CN" w:bidi="hi-IN"/>
         </w:rPr>
-      </w:pPr>
-      <w:r>
-        <w:rPr>
-          <w:rFonts w:eastAsia="Noto Sans CJK SC Regular" w:cs="Lohit Devanagari"/>
-          <w:b w:val="false"/>
-          <w:bCs w:val="false"/>
+        <w:t>$routeParams</w:t>
+      </w:r>
+    </w:p>
+    <w:p>
+      <w:pPr>
+        <w:pStyle w:val="TextBody"/>
+        <w:rPr>
+          <w:rFonts w:ascii="Liberation Serif" w:hAnsi="Liberation Serif" w:eastAsia="Noto Sans CJK SC Regular" w:cs="Lohit Devanagari"/>
+          <w:b w:val="false"/>
+          <w:b w:val="false"/>
+          <w:bCs w:val="false"/>
+          <w:i w:val="false"/>
           <w:i w:val="false"/>
           <w:caps w:val="false"/>
           <w:smallCaps w:val="false"/>
@@ -4463,7 +4470,314 @@
           <w:szCs w:val="24"/>
           <w:lang w:val="en-IN" w:eastAsia="zh-CN" w:bidi="hi-IN"/>
         </w:rPr>
-        <w:t>$routeParams</w:t>
+      </w:pPr>
+      <w:r>
+        <w:rPr/>
+      </w:r>
+    </w:p>
+    <w:p>
+      <w:pPr>
+        <w:pStyle w:val="TextBody"/>
+        <w:rPr>
+          <w:rFonts w:ascii="Liberation Serif" w:hAnsi="Liberation Serif" w:eastAsia="Noto Sans CJK SC Regular" w:cs="Lohit Devanagari"/>
+          <w:b w:val="false"/>
+          <w:b w:val="false"/>
+          <w:bCs w:val="false"/>
+          <w:i w:val="false"/>
+          <w:i w:val="false"/>
+          <w:caps w:val="false"/>
+          <w:smallCaps w:val="false"/>
+          <w:color w:val="00000A"/>
+          <w:spacing w:val="0"/>
+          <w:sz w:val="24"/>
+          <w:szCs w:val="24"/>
+          <w:lang w:val="en-IN" w:eastAsia="zh-CN" w:bidi="hi-IN"/>
+        </w:rPr>
+      </w:pPr>
+      <w:r>
+        <w:rPr/>
+      </w:r>
+    </w:p>
+    <w:p>
+      <w:pPr>
+        <w:pStyle w:val="TextBody"/>
+        <w:rPr>
+          <w:rFonts w:ascii="Open Sans;Proxima Nova Regular;Helvetica Neue;Calibri;Droid Sans;Helvetica;Arial;sans-serif" w:hAnsi="Open Sans;Proxima Nova Regular;Helvetica Neue;Calibri;Droid Sans;Helvetica;Arial;sans-serif"/>
+          <w:b w:val="false"/>
+          <w:i w:val="false"/>
+          <w:caps w:val="false"/>
+          <w:smallCaps w:val="false"/>
+          <w:color w:val="333333"/>
+          <w:spacing w:val="0"/>
+          <w:sz w:val="27"/>
+        </w:rPr>
+      </w:pPr>
+      <w:r>
+        <w:rPr>
+          <w:rFonts w:eastAsia="Noto Sans CJK SC Regular" w:cs="Lohit Devanagari"/>
+          <w:b w:val="false"/>
+          <w:bCs w:val="false"/>
+          <w:i w:val="false"/>
+          <w:caps w:val="false"/>
+          <w:smallCaps w:val="false"/>
+          <w:color w:val="00000A"/>
+          <w:spacing w:val="0"/>
+          <w:sz w:val="24"/>
+          <w:szCs w:val="24"/>
+          <w:lang w:val="en-IN" w:eastAsia="zh-CN" w:bidi="hi-IN"/>
+        </w:rPr>
+        <w:t>Controller asks modal service to .open() a modal window.</w:t>
+      </w:r>
+    </w:p>
+    <w:p>
+      <w:pPr>
+        <w:pStyle w:val="TextBody"/>
+        <w:widowControl/>
+        <w:numPr>
+          <w:ilvl w:val="0"/>
+          <w:numId w:val="4"/>
+        </w:numPr>
+        <w:tabs>
+          <w:tab w:val="left" w:pos="0" w:leader="none"/>
+        </w:tabs>
+        <w:spacing w:before="0" w:after="69"/>
+        <w:ind w:left="0" w:hanging="0"/>
+        <w:rPr>
+          <w:rFonts w:ascii="Open Sans;Proxima Nova Regular;Helvetica Neue;Calibri;Droid Sans;Helvetica;Arial;sans-serif" w:hAnsi="Open Sans;Proxima Nova Regular;Helvetica Neue;Calibri;Droid Sans;Helvetica;Arial;sans-serif"/>
+          <w:b w:val="false"/>
+          <w:i w:val="false"/>
+          <w:caps w:val="false"/>
+          <w:smallCaps w:val="false"/>
+          <w:color w:val="333333"/>
+          <w:spacing w:val="0"/>
+          <w:sz w:val="27"/>
+        </w:rPr>
+      </w:pPr>
+      <w:r>
+        <w:rPr>
+          <w:rFonts w:ascii="Open Sans;Proxima Nova Regular;Helvetica Neue;Calibri;Droid Sans;Helvetica;Arial;sans-serif" w:hAnsi="Open Sans;Proxima Nova Regular;Helvetica Neue;Calibri;Droid Sans;Helvetica;Arial;sans-serif"/>
+          <w:b w:val="false"/>
+          <w:i w:val="false"/>
+          <w:caps w:val="false"/>
+          <w:smallCaps w:val="false"/>
+          <w:color w:val="333333"/>
+          <w:spacing w:val="0"/>
+          <w:sz w:val="27"/>
+        </w:rPr>
+        <w:t>Modal service prepares modal data and emits an "open" event.</w:t>
+      </w:r>
+    </w:p>
+    <w:p>
+      <w:pPr>
+        <w:pStyle w:val="TextBody"/>
+        <w:widowControl/>
+        <w:numPr>
+          <w:ilvl w:val="0"/>
+          <w:numId w:val="4"/>
+        </w:numPr>
+        <w:tabs>
+          <w:tab w:val="left" w:pos="0" w:leader="none"/>
+        </w:tabs>
+        <w:spacing w:before="0" w:after="69"/>
+        <w:ind w:left="0" w:hanging="0"/>
+        <w:rPr>
+          <w:rFonts w:ascii="Open Sans;Proxima Nova Regular;Helvetica Neue;Calibri;Droid Sans;Helvetica;Arial;sans-serif" w:hAnsi="Open Sans;Proxima Nova Regular;Helvetica Neue;Calibri;Droid Sans;Helvetica;Arial;sans-serif"/>
+          <w:b w:val="false"/>
+          <w:i w:val="false"/>
+          <w:caps w:val="false"/>
+          <w:smallCaps w:val="false"/>
+          <w:color w:val="333333"/>
+          <w:spacing w:val="0"/>
+          <w:sz w:val="27"/>
+        </w:rPr>
+      </w:pPr>
+      <w:r>
+        <w:rPr>
+          <w:rFonts w:ascii="Open Sans;Proxima Nova Regular;Helvetica Neue;Calibri;Droid Sans;Helvetica;Arial;sans-serif" w:hAnsi="Open Sans;Proxima Nova Regular;Helvetica Neue;Calibri;Droid Sans;Helvetica;Arial;sans-serif"/>
+          <w:b w:val="false"/>
+          <w:i w:val="false"/>
+          <w:caps w:val="false"/>
+          <w:smallCaps w:val="false"/>
+          <w:color w:val="333333"/>
+          <w:spacing w:val="0"/>
+          <w:sz w:val="27"/>
+        </w:rPr>
+        <w:t>Directive listens for "open" event and renders the appropriate modal.</w:t>
+      </w:r>
+    </w:p>
+    <w:p>
+      <w:pPr>
+        <w:pStyle w:val="TextBody"/>
+        <w:widowControl/>
+        <w:numPr>
+          <w:ilvl w:val="0"/>
+          <w:numId w:val="4"/>
+        </w:numPr>
+        <w:tabs>
+          <w:tab w:val="left" w:pos="0" w:leader="none"/>
+        </w:tabs>
+        <w:spacing w:before="0" w:after="69"/>
+        <w:ind w:left="0" w:hanging="0"/>
+        <w:rPr>
+          <w:rFonts w:ascii="Open Sans;Proxima Nova Regular;Helvetica Neue;Calibri;Droid Sans;Helvetica;Arial;sans-serif" w:hAnsi="Open Sans;Proxima Nova Regular;Helvetica Neue;Calibri;Droid Sans;Helvetica;Arial;sans-serif"/>
+          <w:b w:val="false"/>
+          <w:i w:val="false"/>
+          <w:caps w:val="false"/>
+          <w:smallCaps w:val="false"/>
+          <w:color w:val="333333"/>
+          <w:spacing w:val="0"/>
+          <w:sz w:val="27"/>
+        </w:rPr>
+      </w:pPr>
+      <w:r>
+        <w:rPr>
+          <w:rFonts w:ascii="Open Sans;Proxima Nova Regular;Helvetica Neue;Calibri;Droid Sans;Helvetica;Arial;sans-serif" w:hAnsi="Open Sans;Proxima Nova Regular;Helvetica Neue;Calibri;Droid Sans;Helvetica;Arial;sans-serif"/>
+          <w:b w:val="false"/>
+          <w:i w:val="false"/>
+          <w:caps w:val="false"/>
+          <w:smallCaps w:val="false"/>
+          <w:color w:val="333333"/>
+          <w:spacing w:val="0"/>
+          <w:sz w:val="27"/>
+        </w:rPr>
+        <w:t>Modal window manages its own view-modal and user-interactions.</w:t>
+      </w:r>
+    </w:p>
+    <w:p>
+      <w:pPr>
+        <w:pStyle w:val="TextBody"/>
+        <w:widowControl/>
+        <w:numPr>
+          <w:ilvl w:val="0"/>
+          <w:numId w:val="4"/>
+        </w:numPr>
+        <w:tabs>
+          <w:tab w:val="left" w:pos="0" w:leader="none"/>
+        </w:tabs>
+        <w:spacing w:before="0" w:after="69"/>
+        <w:ind w:left="0" w:hanging="0"/>
+        <w:rPr>
+          <w:rFonts w:ascii="Open Sans;Proxima Nova Regular;Helvetica Neue;Calibri;Droid Sans;Helvetica;Arial;sans-serif" w:hAnsi="Open Sans;Proxima Nova Regular;Helvetica Neue;Calibri;Droid Sans;Helvetica;Arial;sans-serif"/>
+          <w:b w:val="false"/>
+          <w:i w:val="false"/>
+          <w:caps w:val="false"/>
+          <w:smallCaps w:val="false"/>
+          <w:color w:val="333333"/>
+          <w:spacing w:val="0"/>
+          <w:sz w:val="27"/>
+        </w:rPr>
+      </w:pPr>
+      <w:r>
+        <w:rPr>
+          <w:rFonts w:ascii="Open Sans;Proxima Nova Regular;Helvetica Neue;Calibri;Droid Sans;Helvetica;Arial;sans-serif" w:hAnsi="Open Sans;Proxima Nova Regular;Helvetica Neue;Calibri;Droid Sans;Helvetica;Arial;sans-serif"/>
+          <w:b w:val="false"/>
+          <w:i w:val="false"/>
+          <w:caps w:val="false"/>
+          <w:smallCaps w:val="false"/>
+          <w:color w:val="333333"/>
+          <w:spacing w:val="0"/>
+          <w:sz w:val="27"/>
+        </w:rPr>
+        <w:t>Modal window calls .resolve() or .reject() on the modal service.</w:t>
+      </w:r>
+    </w:p>
+    <w:p>
+      <w:pPr>
+        <w:pStyle w:val="TextBody"/>
+        <w:widowControl/>
+        <w:numPr>
+          <w:ilvl w:val="0"/>
+          <w:numId w:val="4"/>
+        </w:numPr>
+        <w:tabs>
+          <w:tab w:val="left" w:pos="0" w:leader="none"/>
+        </w:tabs>
+        <w:spacing w:before="0" w:after="69"/>
+        <w:ind w:left="0" w:hanging="0"/>
+        <w:rPr>
+          <w:rFonts w:ascii="Open Sans;Proxima Nova Regular;Helvetica Neue;Calibri;Droid Sans;Helvetica;Arial;sans-serif" w:hAnsi="Open Sans;Proxima Nova Regular;Helvetica Neue;Calibri;Droid Sans;Helvetica;Arial;sans-serif"/>
+          <w:b w:val="false"/>
+          <w:i w:val="false"/>
+          <w:caps w:val="false"/>
+          <w:smallCaps w:val="false"/>
+          <w:color w:val="333333"/>
+          <w:spacing w:val="0"/>
+          <w:sz w:val="27"/>
+        </w:rPr>
+      </w:pPr>
+      <w:r>
+        <w:rPr>
+          <w:rFonts w:ascii="Open Sans;Proxima Nova Regular;Helvetica Neue;Calibri;Droid Sans;Helvetica;Arial;sans-serif" w:hAnsi="Open Sans;Proxima Nova Regular;Helvetica Neue;Calibri;Droid Sans;Helvetica;Arial;sans-serif"/>
+          <w:b w:val="false"/>
+          <w:i w:val="false"/>
+          <w:caps w:val="false"/>
+          <w:smallCaps w:val="false"/>
+          <w:color w:val="333333"/>
+          <w:spacing w:val="0"/>
+          <w:sz w:val="27"/>
+        </w:rPr>
+        <w:t>Modal service resolves or rejects the relevant promise.</w:t>
+      </w:r>
+    </w:p>
+    <w:p>
+      <w:pPr>
+        <w:pStyle w:val="TextBody"/>
+        <w:widowControl/>
+        <w:numPr>
+          <w:ilvl w:val="0"/>
+          <w:numId w:val="4"/>
+        </w:numPr>
+        <w:tabs>
+          <w:tab w:val="left" w:pos="0" w:leader="none"/>
+        </w:tabs>
+        <w:spacing w:before="0" w:after="69"/>
+        <w:ind w:left="0" w:hanging="0"/>
+        <w:rPr>
+          <w:rFonts w:ascii="Open Sans;Proxima Nova Regular;Helvetica Neue;Calibri;Droid Sans;Helvetica;Arial;sans-serif" w:hAnsi="Open Sans;Proxima Nova Regular;Helvetica Neue;Calibri;Droid Sans;Helvetica;Arial;sans-serif"/>
+          <w:b w:val="false"/>
+          <w:i w:val="false"/>
+          <w:caps w:val="false"/>
+          <w:smallCaps w:val="false"/>
+          <w:color w:val="333333"/>
+          <w:spacing w:val="0"/>
+          <w:sz w:val="27"/>
+        </w:rPr>
+      </w:pPr>
+      <w:r>
+        <w:rPr>
+          <w:rFonts w:ascii="Open Sans;Proxima Nova Regular;Helvetica Neue;Calibri;Droid Sans;Helvetica;Arial;sans-serif" w:hAnsi="Open Sans;Proxima Nova Regular;Helvetica Neue;Calibri;Droid Sans;Helvetica;Arial;sans-serif"/>
+          <w:b w:val="false"/>
+          <w:i w:val="false"/>
+          <w:caps w:val="false"/>
+          <w:smallCaps w:val="false"/>
+          <w:color w:val="333333"/>
+          <w:spacing w:val="0"/>
+          <w:sz w:val="27"/>
+        </w:rPr>
+        <w:t>Original controller reacts to the resolution of the promise</w:t>
+      </w:r>
+    </w:p>
+    <w:p>
+      <w:pPr>
+        <w:pStyle w:val="TextBody"/>
+        <w:rPr>
+          <w:rFonts w:ascii="Liberation Serif" w:hAnsi="Liberation Serif" w:eastAsia="Noto Sans CJK SC Regular" w:cs="Lohit Devanagari"/>
+          <w:b w:val="false"/>
+          <w:b w:val="false"/>
+          <w:bCs w:val="false"/>
+          <w:i w:val="false"/>
+          <w:i w:val="false"/>
+          <w:caps w:val="false"/>
+          <w:smallCaps w:val="false"/>
+          <w:color w:val="00000A"/>
+          <w:spacing w:val="0"/>
+          <w:sz w:val="24"/>
+          <w:szCs w:val="24"/>
+          <w:lang w:val="en-IN" w:eastAsia="zh-CN" w:bidi="hi-IN"/>
+        </w:rPr>
+      </w:pPr>
+      <w:r>
+        <w:rPr/>
       </w:r>
     </w:p>
     <w:p>
@@ -5024,6 +5338,123 @@
   <w:abstractNum w:abstractNumId="4">
     <w:lvl w:ilvl="0">
       <w:start w:val="1"/>
+      <w:numFmt w:val="decimal"/>
+      <w:suff w:val="nothing"/>
+      <w:lvlText w:val="%1."/>
+      <w:lvlJc w:val="left"/>
+      <w:pPr>
+        <w:ind w:left="0" w:hanging="0"/>
+      </w:pPr>
+      <w:rPr/>
+    </w:lvl>
+    <w:lvl w:ilvl="1">
+      <w:start w:val="1"/>
+      <w:numFmt w:val="decimal"/>
+      <w:lvlText w:val="%2."/>
+      <w:lvlJc w:val="left"/>
+      <w:pPr>
+        <w:tabs>
+          <w:tab w:val="num" w:pos="1414"/>
+        </w:tabs>
+        <w:ind w:left="1414" w:hanging="283"/>
+      </w:pPr>
+      <w:rPr/>
+    </w:lvl>
+    <w:lvl w:ilvl="2">
+      <w:start w:val="1"/>
+      <w:numFmt w:val="decimal"/>
+      <w:lvlText w:val="%3."/>
+      <w:lvlJc w:val="left"/>
+      <w:pPr>
+        <w:tabs>
+          <w:tab w:val="num" w:pos="2121"/>
+        </w:tabs>
+        <w:ind w:left="2121" w:hanging="283"/>
+      </w:pPr>
+      <w:rPr/>
+    </w:lvl>
+    <w:lvl w:ilvl="3">
+      <w:start w:val="1"/>
+      <w:numFmt w:val="decimal"/>
+      <w:lvlText w:val="%4."/>
+      <w:lvlJc w:val="left"/>
+      <w:pPr>
+        <w:tabs>
+          <w:tab w:val="num" w:pos="2828"/>
+        </w:tabs>
+        <w:ind w:left="2828" w:hanging="283"/>
+      </w:pPr>
+      <w:rPr/>
+    </w:lvl>
+    <w:lvl w:ilvl="4">
+      <w:start w:val="1"/>
+      <w:numFmt w:val="decimal"/>
+      <w:lvlText w:val="%5."/>
+      <w:lvlJc w:val="left"/>
+      <w:pPr>
+        <w:tabs>
+          <w:tab w:val="num" w:pos="3535"/>
+        </w:tabs>
+        <w:ind w:left="3535" w:hanging="283"/>
+      </w:pPr>
+      <w:rPr/>
+    </w:lvl>
+    <w:lvl w:ilvl="5">
+      <w:start w:val="1"/>
+      <w:numFmt w:val="decimal"/>
+      <w:lvlText w:val="%6."/>
+      <w:lvlJc w:val="left"/>
+      <w:pPr>
+        <w:tabs>
+          <w:tab w:val="num" w:pos="4242"/>
+        </w:tabs>
+        <w:ind w:left="4242" w:hanging="283"/>
+      </w:pPr>
+      <w:rPr/>
+    </w:lvl>
+    <w:lvl w:ilvl="6">
+      <w:start w:val="1"/>
+      <w:numFmt w:val="decimal"/>
+      <w:lvlText w:val="%7."/>
+      <w:lvlJc w:val="left"/>
+      <w:pPr>
+        <w:tabs>
+          <w:tab w:val="num" w:pos="4949"/>
+        </w:tabs>
+        <w:ind w:left="4949" w:hanging="283"/>
+      </w:pPr>
+      <w:rPr/>
+    </w:lvl>
+    <w:lvl w:ilvl="7">
+      <w:start w:val="1"/>
+      <w:numFmt w:val="decimal"/>
+      <w:lvlText w:val="%8."/>
+      <w:lvlJc w:val="left"/>
+      <w:pPr>
+        <w:tabs>
+          <w:tab w:val="num" w:pos="5656"/>
+        </w:tabs>
+        <w:ind w:left="5656" w:hanging="283"/>
+      </w:pPr>
+      <w:rPr/>
+    </w:lvl>
+    <w:lvl w:ilvl="8">
+      <w:start w:val="1"/>
+      <w:numFmt w:val="decimal"/>
+      <w:lvlText w:val="%9."/>
+      <w:lvlJc w:val="left"/>
+      <w:pPr>
+        <w:tabs>
+          <w:tab w:val="num" w:pos="6363"/>
+        </w:tabs>
+        <w:ind w:left="6363" w:hanging="283"/>
+      </w:pPr>
+      <w:rPr/>
+    </w:lvl>
+  </w:abstractNum>
+  <w:abstractNum w:abstractNumId="5">
+    <w:lvl w:ilvl="0">
+      <w:start w:val="1"/>
       <w:numFmt w:val="none"/>
       <w:suff w:val="nothing"/>
       <w:lvlText w:val=""/>
@@ -5151,6 +5582,9 @@
   </w:num>
   <w:num w:numId="4">
     <w:abstractNumId w:val="4"/>
+  </w:num>
+  <w:num w:numId="5">
+    <w:abstractNumId w:val="5"/>
   </w:num>
 </w:numbering>
 </file>
@@ -5949,6 +6383,200 @@
       <w:rFonts w:cs="OpenSymbol"/>
     </w:rPr>
   </w:style>
+  <w:style w:type="character" w:styleId="ListLabel109">
+    <w:name w:val="ListLabel 109"/>
+    <w:qFormat/>
+    <w:rPr>
+      <w:rFonts w:cs="OpenSymbol"/>
+    </w:rPr>
+  </w:style>
+  <w:style w:type="character" w:styleId="ListLabel110">
+    <w:name w:val="ListLabel 110"/>
+    <w:qFormat/>
+    <w:rPr>
+      <w:rFonts w:cs="OpenSymbol"/>
+    </w:rPr>
+  </w:style>
+  <w:style w:type="character" w:styleId="ListLabel111">
+    <w:name w:val="ListLabel 111"/>
+    <w:qFormat/>
+    <w:rPr>
+      <w:rFonts w:cs="OpenSymbol"/>
+    </w:rPr>
+  </w:style>
+  <w:style w:type="character" w:styleId="ListLabel112">
+    <w:name w:val="ListLabel 112"/>
+    <w:qFormat/>
+    <w:rPr>
+      <w:rFonts w:cs="OpenSymbol"/>
+    </w:rPr>
+  </w:style>
+  <w:style w:type="character" w:styleId="ListLabel113">
+    <w:name w:val="ListLabel 113"/>
+    <w:qFormat/>
+    <w:rPr>
+      <w:rFonts w:cs="OpenSymbol"/>
+    </w:rPr>
+  </w:style>
+  <w:style w:type="character" w:styleId="ListLabel114">
+    <w:name w:val="ListLabel 114"/>
+    <w:qFormat/>
+    <w:rPr>
+      <w:rFonts w:cs="OpenSymbol"/>
+    </w:rPr>
+  </w:style>
+  <w:style w:type="character" w:styleId="ListLabel115">
+    <w:name w:val="ListLabel 115"/>
+    <w:qFormat/>
+    <w:rPr>
+      <w:rFonts w:cs="OpenSymbol"/>
+    </w:rPr>
+  </w:style>
+  <w:style w:type="character" w:styleId="ListLabel116">
+    <w:name w:val="ListLabel 116"/>
+    <w:qFormat/>
+    <w:rPr>
+      <w:rFonts w:cs="OpenSymbol"/>
+    </w:rPr>
+  </w:style>
+  <w:style w:type="character" w:styleId="ListLabel117">
+    <w:name w:val="ListLabel 117"/>
+    <w:qFormat/>
+    <w:rPr>
+      <w:rFonts w:cs="OpenSymbol"/>
+    </w:rPr>
+  </w:style>
+  <w:style w:type="character" w:styleId="ListLabel118">
+    <w:name w:val="ListLabel 118"/>
+    <w:qFormat/>
+    <w:rPr>
+      <w:rFonts w:cs="OpenSymbol"/>
+    </w:rPr>
+  </w:style>
+  <w:style w:type="character" w:styleId="ListLabel119">
+    <w:name w:val="ListLabel 119"/>
+    <w:qFormat/>
+    <w:rPr>
+      <w:rFonts w:cs="OpenSymbol"/>
+    </w:rPr>
+  </w:style>
+  <w:style w:type="character" w:styleId="ListLabel120">
+    <w:name w:val="ListLabel 120"/>
+    <w:qFormat/>
+    <w:rPr>
+      <w:rFonts w:cs="OpenSymbol"/>
+    </w:rPr>
+  </w:style>
+  <w:style w:type="character" w:styleId="ListLabel121">
+    <w:name w:val="ListLabel 121"/>
+    <w:qFormat/>
+    <w:rPr>
+      <w:rFonts w:cs="OpenSymbol"/>
+    </w:rPr>
+  </w:style>
+  <w:style w:type="character" w:styleId="ListLabel122">
+    <w:name w:val="ListLabel 122"/>
+    <w:qFormat/>
+    <w:rPr>
+      <w:rFonts w:cs="OpenSymbol"/>
+    </w:rPr>
+  </w:style>
+  <w:style w:type="character" w:styleId="ListLabel123">
+    <w:name w:val="ListLabel 123"/>
+    <w:qFormat/>
+    <w:rPr>
+      <w:rFonts w:cs="OpenSymbol"/>
+    </w:rPr>
+  </w:style>
+  <w:style w:type="character" w:styleId="ListLabel124">
+    <w:name w:val="ListLabel 124"/>
+    <w:qFormat/>
+    <w:rPr>
+      <w:rFonts w:cs="OpenSymbol"/>
+    </w:rPr>
+  </w:style>
+  <w:style w:type="character" w:styleId="ListLabel125">
+    <w:name w:val="ListLabel 125"/>
+    <w:qFormat/>
+    <w:rPr>
+      <w:rFonts w:cs="OpenSymbol"/>
+    </w:rPr>
+  </w:style>
+  <w:style w:type="character" w:styleId="ListLabel126">
+    <w:name w:val="ListLabel 126"/>
+    <w:qFormat/>
+    <w:rPr>
+      <w:rFonts w:cs="OpenSymbol"/>
+    </w:rPr>
+  </w:style>
+  <w:style w:type="character" w:styleId="ListLabel127">
+    <w:name w:val="ListLabel 127"/>
+    <w:qFormat/>
+    <w:rPr>
+      <w:rFonts w:cs="OpenSymbol"/>
+    </w:rPr>
+  </w:style>
+  <w:style w:type="character" w:styleId="ListLabel128">
+    <w:name w:val="ListLabel 128"/>
+    <w:qFormat/>
+    <w:rPr>
+      <w:rFonts w:cs="OpenSymbol"/>
+    </w:rPr>
+  </w:style>
+  <w:style w:type="character" w:styleId="ListLabel129">
+    <w:name w:val="ListLabel 129"/>
+    <w:qFormat/>
+    <w:rPr>
+      <w:rFonts w:cs="OpenSymbol"/>
+    </w:rPr>
+  </w:style>
+  <w:style w:type="character" w:styleId="ListLabel130">
+    <w:name w:val="ListLabel 130"/>
+    <w:qFormat/>
+    <w:rPr>
+      <w:rFonts w:cs="OpenSymbol"/>
+    </w:rPr>
+  </w:style>
+  <w:style w:type="character" w:styleId="ListLabel131">
+    <w:name w:val="ListLabel 131"/>
+    <w:qFormat/>
+    <w:rPr>
+      <w:rFonts w:cs="OpenSymbol"/>
+    </w:rPr>
+  </w:style>
+  <w:style w:type="character" w:styleId="ListLabel132">
+    <w:name w:val="ListLabel 132"/>
+    <w:qFormat/>
+    <w:rPr>
+      <w:rFonts w:cs="OpenSymbol"/>
+    </w:rPr>
+  </w:style>
+  <w:style w:type="character" w:styleId="ListLabel133">
+    <w:name w:val="ListLabel 133"/>
+    <w:qFormat/>
+    <w:rPr>
+      <w:rFonts w:cs="OpenSymbol"/>
+    </w:rPr>
+  </w:style>
+  <w:style w:type="character" w:styleId="ListLabel134">
+    <w:name w:val="ListLabel 134"/>
+    <w:qFormat/>
+    <w:rPr>
+      <w:rFonts w:cs="OpenSymbol"/>
+    </w:rPr>
+  </w:style>
+  <w:style w:type="character" w:styleId="ListLabel135">
+    <w:name w:val="ListLabel 135"/>
+    <w:qFormat/>
+    <w:rPr>
+      <w:rFonts w:cs="OpenSymbol"/>
+    </w:rPr>
+  </w:style>
+  <w:style w:type="character" w:styleId="NumberingSymbols">
+    <w:name w:val="Numbering Symbols"/>
+    <w:qFormat/>
+    <w:rPr/>
+  </w:style>
   <w:style w:type="paragraph" w:styleId="Heading">
     <w:name w:val="Heading"/>
     <w:basedOn w:val="Normal"/>

</xml_diff>